<commit_message>
Atualização do ciclo de vida
</commit_message>
<xml_diff>
--- a/21- Análise do Ciclo de Vida.docx
+++ b/21- Análise do Ciclo de Vida.docx
@@ -1,6 +1,6 @@
 
 <file path=word/document.xml><?xml version="1.0" encoding="utf-8"?>
-<w:document xmlns:ve="http://schemas.openxmlformats.org/markup-compatibility/2006" xmlns:o="urn:schemas-microsoft-com:office:office" xmlns:r="http://schemas.openxmlformats.org/officeDocument/2006/relationships" xmlns:m="http://schemas.openxmlformats.org/officeDocument/2006/math" xmlns:v="urn:schemas-microsoft-com:vml" xmlns:wp="http://schemas.openxmlformats.org/drawingml/2006/wordprocessingDrawing" xmlns:w10="urn:schemas-microsoft-com:office:word" xmlns:w="http://schemas.openxmlformats.org/wordprocessingml/2006/main" xmlns:wne="http://schemas.microsoft.com/office/word/2006/wordml">
+<w:document xmlns:wpc="http://schemas.microsoft.com/office/word/2010/wordprocessingCanvas" xmlns:cx="http://schemas.microsoft.com/office/drawing/2014/chartex" xmlns:cx1="http://schemas.microsoft.com/office/drawing/2015/9/8/chartex" xmlns:cx2="http://schemas.microsoft.com/office/drawing/2015/10/21/chartex" xmlns:cx3="http://schemas.microsoft.com/office/drawing/2016/5/9/chartex" xmlns:cx4="http://schemas.microsoft.com/office/drawing/2016/5/10/chartex" xmlns:cx5="http://schemas.microsoft.com/office/drawing/2016/5/11/chartex" xmlns:cx6="http://schemas.microsoft.com/office/drawing/2016/5/12/chartex" xmlns:cx7="http://schemas.microsoft.com/office/drawing/2016/5/13/chartex" xmlns:cx8="http://schemas.microsoft.com/office/drawing/2016/5/14/chartex" xmlns:mc="http://schemas.openxmlformats.org/markup-compatibility/2006" xmlns:aink="http://schemas.microsoft.com/office/drawing/2016/ink" xmlns:am3d="http://schemas.microsoft.com/office/drawing/2017/model3d" xmlns:o="urn:schemas-microsoft-com:office:office" xmlns:r="http://schemas.openxmlformats.org/officeDocument/2006/relationships" xmlns:m="http://schemas.openxmlformats.org/officeDocument/2006/math" xmlns:v="urn:schemas-microsoft-com:vml" xmlns:wp14="http://schemas.microsoft.com/office/word/2010/wordprocessingDrawing" xmlns:wp="http://schemas.openxmlformats.org/drawingml/2006/wordprocessingDrawing" xmlns:w10="urn:schemas-microsoft-com:office:word" xmlns:w="http://schemas.openxmlformats.org/wordprocessingml/2006/main" xmlns:w14="http://schemas.microsoft.com/office/word/2010/wordml" xmlns:w15="http://schemas.microsoft.com/office/word/2012/wordml" xmlns:w16cex="http://schemas.microsoft.com/office/word/2018/wordml/cex" xmlns:w16cid="http://schemas.microsoft.com/office/word/2016/wordml/cid" xmlns:w16="http://schemas.microsoft.com/office/word/2018/wordml" xmlns:w16se="http://schemas.microsoft.com/office/word/2015/wordml/symex" xmlns:wpg="http://schemas.microsoft.com/office/word/2010/wordprocessingGroup" xmlns:wpi="http://schemas.microsoft.com/office/word/2010/wordprocessingInk" xmlns:wne="http://schemas.microsoft.com/office/word/2006/wordml" xmlns:wps="http://schemas.microsoft.com/office/word/2010/wordprocessingShape" mc:Ignorable="w14 w15 w16se w16cid w16 w16cex wp14">
   <w:body>
     <w:p>
       <w:pPr>
@@ -17,20 +17,45 @@
           <w:bCs/>
           <w:sz w:val="32"/>
         </w:rPr>
-        <w:t>Análise do Ciclo de vida do Depósito de Dados – Ordem de serviço:</w:t>
+        <w:t>Análise do Ciclo de vida</w:t>
+      </w:r>
+      <w:r>
+        <w:rPr>
+          <w:rFonts w:ascii="Times New Roman" w:hAnsi="Times New Roman" w:cs="Times New Roman"/>
+          <w:b/>
+          <w:bCs/>
+          <w:sz w:val="32"/>
+        </w:rPr>
+        <w:t xml:space="preserve">: </w:t>
+      </w:r>
+      <w:r>
+        <w:rPr>
+          <w:rFonts w:ascii="Times New Roman" w:hAnsi="Times New Roman" w:cs="Times New Roman"/>
+          <w:b/>
+          <w:bCs/>
+          <w:sz w:val="32"/>
+        </w:rPr>
+        <w:t>Ordem de serviço:</w:t>
       </w:r>
     </w:p>
     <w:p>
       <w:r>
         <w:rPr>
           <w:noProof/>
-          <w:lang w:eastAsia="pt-BR"/>
         </w:rPr>
         <w:drawing>
-          <wp:inline distT="0" distB="0" distL="0" distR="0">
-            <wp:extent cx="4627378" cy="7669448"/>
-            <wp:effectExtent l="19050" t="0" r="1772" b="0"/>
-            <wp:docPr id="1" name="Imagem 0" descr="vida.png"/>
+          <wp:anchor distT="0" distB="0" distL="114300" distR="114300" simplePos="0" relativeHeight="251659264" behindDoc="1" locked="0" layoutInCell="1" allowOverlap="1" wp14:anchorId="13AEEDB0" wp14:editId="63901E41">
+            <wp:simplePos x="0" y="0"/>
+            <wp:positionH relativeFrom="column">
+              <wp:posOffset>767722</wp:posOffset>
+            </wp:positionH>
+            <wp:positionV relativeFrom="paragraph">
+              <wp:posOffset>361950</wp:posOffset>
+            </wp:positionV>
+            <wp:extent cx="3848735" cy="8848742"/>
+            <wp:effectExtent l="0" t="0" r="0" b="0"/>
+            <wp:wrapNone/>
+            <wp:docPr id="2" name="Imagem 2"/>
             <wp:cNvGraphicFramePr>
               <a:graphicFrameLocks xmlns:a="http://schemas.openxmlformats.org/drawingml/2006/main" noChangeAspect="1"/>
             </wp:cNvGraphicFramePr>
@@ -38,11 +63,17 @@
               <a:graphicData uri="http://schemas.openxmlformats.org/drawingml/2006/picture">
                 <pic:pic xmlns:pic="http://schemas.openxmlformats.org/drawingml/2006/picture">
                   <pic:nvPicPr>
-                    <pic:cNvPr id="0" name="vida.png"/>
+                    <pic:cNvPr id="2" name="Imagem 2"/>
                     <pic:cNvPicPr/>
                   </pic:nvPicPr>
                   <pic:blipFill>
-                    <a:blip r:embed="rId4" cstate="print"/>
+                    <a:blip r:embed="rId4">
+                      <a:extLst>
+                        <a:ext uri="{28A0092B-C50C-407E-A947-70E740481C1C}">
+                          <a14:useLocalDpi xmlns:a14="http://schemas.microsoft.com/office/drawing/2010/main" val="0"/>
+                        </a:ext>
+                      </a:extLst>
+                    </a:blip>
                     <a:stretch>
                       <a:fillRect/>
                     </a:stretch>
@@ -50,7 +81,7 @@
                   <pic:spPr>
                     <a:xfrm>
                       <a:off x="0" y="0"/>
-                      <a:ext cx="4631209" cy="7675797"/>
+                      <a:ext cx="3848735" cy="8848742"/>
                     </a:xfrm>
                     <a:prstGeom prst="rect">
                       <a:avLst/>
@@ -59,7 +90,13 @@
                 </pic:pic>
               </a:graphicData>
             </a:graphic>
-          </wp:inline>
+            <wp14:sizeRelH relativeFrom="margin">
+              <wp14:pctWidth>0</wp14:pctWidth>
+            </wp14:sizeRelH>
+            <wp14:sizeRelV relativeFrom="margin">
+              <wp14:pctHeight>0</wp14:pctHeight>
+            </wp14:sizeRelV>
+          </wp:anchor>
         </w:drawing>
       </w:r>
     </w:p>
@@ -74,7 +111,7 @@
 </file>
 
 <file path=word/styles.xml><?xml version="1.0" encoding="utf-8"?>
-<w:styles xmlns:r="http://schemas.openxmlformats.org/officeDocument/2006/relationships" xmlns:w="http://schemas.openxmlformats.org/wordprocessingml/2006/main">
+<w:styles xmlns:mc="http://schemas.openxmlformats.org/markup-compatibility/2006" xmlns:r="http://schemas.openxmlformats.org/officeDocument/2006/relationships" xmlns:w="http://schemas.openxmlformats.org/wordprocessingml/2006/main" xmlns:w14="http://schemas.microsoft.com/office/word/2010/wordml" xmlns:w15="http://schemas.microsoft.com/office/word/2012/wordml" xmlns:w16cex="http://schemas.microsoft.com/office/word/2018/wordml/cex" xmlns:w16cid="http://schemas.microsoft.com/office/word/2016/wordml/cid" xmlns:w16="http://schemas.microsoft.com/office/word/2018/wordml" xmlns:w16se="http://schemas.microsoft.com/office/word/2015/wordml/symex" mc:Ignorable="w14 w15 w16se w16cid w16 w16cex">
   <w:docDefaults>
     <w:rPrDefault>
       <w:rPr>
@@ -90,144 +127,383 @@
       </w:pPr>
     </w:pPrDefault>
   </w:docDefaults>
-  <w:latentStyles w:defLockedState="0" w:defUIPriority="99" w:defSemiHidden="1" w:defUnhideWhenUsed="1" w:defQFormat="0" w:count="267">
-    <w:lsdException w:name="Normal" w:semiHidden="0" w:uiPriority="0" w:unhideWhenUsed="0" w:qFormat="1"/>
-    <w:lsdException w:name="heading 1" w:semiHidden="0" w:uiPriority="9" w:unhideWhenUsed="0" w:qFormat="1"/>
-    <w:lsdException w:name="heading 2" w:uiPriority="9" w:qFormat="1"/>
-    <w:lsdException w:name="heading 3" w:uiPriority="9" w:qFormat="1"/>
-    <w:lsdException w:name="heading 4" w:uiPriority="9" w:qFormat="1"/>
-    <w:lsdException w:name="heading 5" w:uiPriority="9" w:qFormat="1"/>
-    <w:lsdException w:name="heading 6" w:uiPriority="9" w:qFormat="1"/>
-    <w:lsdException w:name="heading 7" w:uiPriority="9" w:qFormat="1"/>
-    <w:lsdException w:name="heading 8" w:uiPriority="9" w:qFormat="1"/>
-    <w:lsdException w:name="heading 9" w:uiPriority="9" w:qFormat="1"/>
-    <w:lsdException w:name="toc 1" w:uiPriority="39"/>
-    <w:lsdException w:name="toc 2" w:uiPriority="39"/>
-    <w:lsdException w:name="toc 3" w:uiPriority="39"/>
-    <w:lsdException w:name="toc 4" w:uiPriority="39"/>
-    <w:lsdException w:name="toc 5" w:uiPriority="39"/>
-    <w:lsdException w:name="toc 6" w:uiPriority="39"/>
-    <w:lsdException w:name="toc 7" w:uiPriority="39"/>
-    <w:lsdException w:name="toc 8" w:uiPriority="39"/>
-    <w:lsdException w:name="toc 9" w:uiPriority="39"/>
-    <w:lsdException w:name="caption" w:uiPriority="35" w:qFormat="1"/>
-    <w:lsdException w:name="Title" w:semiHidden="0" w:uiPriority="10" w:unhideWhenUsed="0" w:qFormat="1"/>
-    <w:lsdException w:name="Default Paragraph Font" w:uiPriority="1"/>
-    <w:lsdException w:name="Subtitle" w:semiHidden="0" w:uiPriority="11" w:unhideWhenUsed="0" w:qFormat="1"/>
-    <w:lsdException w:name="Strong" w:semiHidden="0" w:uiPriority="22" w:unhideWhenUsed="0" w:qFormat="1"/>
-    <w:lsdException w:name="Emphasis" w:semiHidden="0" w:uiPriority="20" w:unhideWhenUsed="0" w:qFormat="1"/>
-    <w:lsdException w:name="Table Grid" w:semiHidden="0" w:uiPriority="59" w:unhideWhenUsed="0"/>
-    <w:lsdException w:name="Placeholder Text" w:unhideWhenUsed="0"/>
-    <w:lsdException w:name="No Spacing" w:semiHidden="0" w:uiPriority="1" w:unhideWhenUsed="0" w:qFormat="1"/>
-    <w:lsdException w:name="Light Shading" w:semiHidden="0" w:uiPriority="60" w:unhideWhenUsed="0"/>
-    <w:lsdException w:name="Light List" w:semiHidden="0" w:uiPriority="61" w:unhideWhenUsed="0"/>
-    <w:lsdException w:name="Light Grid" w:semiHidden="0" w:uiPriority="62" w:unhideWhenUsed="0"/>
-    <w:lsdException w:name="Medium Shading 1" w:semiHidden="0" w:uiPriority="63" w:unhideWhenUsed="0"/>
-    <w:lsdException w:name="Medium Shading 2" w:semiHidden="0" w:uiPriority="64" w:unhideWhenUsed="0"/>
-    <w:lsdException w:name="Medium List 1" w:semiHidden="0" w:uiPriority="65" w:unhideWhenUsed="0"/>
-    <w:lsdException w:name="Medium List 2" w:semiHidden="0" w:uiPriority="66" w:unhideWhenUsed="0"/>
-    <w:lsdException w:name="Medium Grid 1" w:semiHidden="0" w:uiPriority="67" w:unhideWhenUsed="0"/>
-    <w:lsdException w:name="Medium Grid 2" w:semiHidden="0" w:uiPriority="68" w:unhideWhenUsed="0"/>
-    <w:lsdException w:name="Medium Grid 3" w:semiHidden="0" w:uiPriority="69" w:unhideWhenUsed="0"/>
-    <w:lsdException w:name="Dark List" w:semiHidden="0" w:uiPriority="70" w:unhideWhenUsed="0"/>
-    <w:lsdException w:name="Colorful Shading" w:semiHidden="0" w:uiPriority="71" w:unhideWhenUsed="0"/>
-    <w:lsdException w:name="Colorful List" w:semiHidden="0" w:uiPriority="72" w:unhideWhenUsed="0"/>
-    <w:lsdException w:name="Colorful Grid" w:semiHidden="0" w:uiPriority="73" w:unhideWhenUsed="0"/>
-    <w:lsdException w:name="Light Shading Accent 1" w:semiHidden="0" w:uiPriority="60" w:unhideWhenUsed="0"/>
-    <w:lsdException w:name="Light List Accent 1" w:semiHidden="0" w:uiPriority="61" w:unhideWhenUsed="0"/>
-    <w:lsdException w:name="Light Grid Accent 1" w:semiHidden="0" w:uiPriority="62" w:unhideWhenUsed="0"/>
-    <w:lsdException w:name="Medium Shading 1 Accent 1" w:semiHidden="0" w:uiPriority="63" w:unhideWhenUsed="0"/>
-    <w:lsdException w:name="Medium Shading 2 Accent 1" w:semiHidden="0" w:uiPriority="64" w:unhideWhenUsed="0"/>
-    <w:lsdException w:name="Medium List 1 Accent 1" w:semiHidden="0" w:uiPriority="65" w:unhideWhenUsed="0"/>
-    <w:lsdException w:name="Revision" w:unhideWhenUsed="0"/>
-    <w:lsdException w:name="List Paragraph" w:semiHidden="0" w:uiPriority="34" w:unhideWhenUsed="0" w:qFormat="1"/>
-    <w:lsdException w:name="Quote" w:semiHidden="0" w:uiPriority="29" w:unhideWhenUsed="0" w:qFormat="1"/>
-    <w:lsdException w:name="Intense Quote" w:semiHidden="0" w:uiPriority="30" w:unhideWhenUsed="0" w:qFormat="1"/>
-    <w:lsdException w:name="Medium List 2 Accent 1" w:semiHidden="0" w:uiPriority="66" w:unhideWhenUsed="0"/>
-    <w:lsdException w:name="Medium Grid 1 Accent 1" w:semiHidden="0" w:uiPriority="67" w:unhideWhenUsed="0"/>
-    <w:lsdException w:name="Medium Grid 2 Accent 1" w:semiHidden="0" w:uiPriority="68" w:unhideWhenUsed="0"/>
-    <w:lsdException w:name="Medium Grid 3 Accent 1" w:semiHidden="0" w:uiPriority="69" w:unhideWhenUsed="0"/>
-    <w:lsdException w:name="Dark List Accent 1" w:semiHidden="0" w:uiPriority="70" w:unhideWhenUsed="0"/>
-    <w:lsdException w:name="Colorful Shading Accent 1" w:semiHidden="0" w:uiPriority="71" w:unhideWhenUsed="0"/>
-    <w:lsdException w:name="Colorful List Accent 1" w:semiHidden="0" w:uiPriority="72" w:unhideWhenUsed="0"/>
-    <w:lsdException w:name="Colorful Grid Accent 1" w:semiHidden="0" w:uiPriority="73" w:unhideWhenUsed="0"/>
-    <w:lsdException w:name="Light Shading Accent 2" w:semiHidden="0" w:uiPriority="60" w:unhideWhenUsed="0"/>
-    <w:lsdException w:name="Light List Accent 2" w:semiHidden="0" w:uiPriority="61" w:unhideWhenUsed="0"/>
-    <w:lsdException w:name="Light Grid Accent 2" w:semiHidden="0" w:uiPriority="62" w:unhideWhenUsed="0"/>
-    <w:lsdException w:name="Medium Shading 1 Accent 2" w:semiHidden="0" w:uiPriority="63" w:unhideWhenUsed="0"/>
-    <w:lsdException w:name="Medium Shading 2 Accent 2" w:semiHidden="0" w:uiPriority="64" w:unhideWhenUsed="0"/>
-    <w:lsdException w:name="Medium List 1 Accent 2" w:semiHidden="0" w:uiPriority="65" w:unhideWhenUsed="0"/>
-    <w:lsdException w:name="Medium List 2 Accent 2" w:semiHidden="0" w:uiPriority="66" w:unhideWhenUsed="0"/>
-    <w:lsdException w:name="Medium Grid 1 Accent 2" w:semiHidden="0" w:uiPriority="67" w:unhideWhenUsed="0"/>
-    <w:lsdException w:name="Medium Grid 2 Accent 2" w:semiHidden="0" w:uiPriority="68" w:unhideWhenUsed="0"/>
-    <w:lsdException w:name="Medium Grid 3 Accent 2" w:semiHidden="0" w:uiPriority="69" w:unhideWhenUsed="0"/>
-    <w:lsdException w:name="Dark List Accent 2" w:semiHidden="0" w:uiPriority="70" w:unhideWhenUsed="0"/>
-    <w:lsdException w:name="Colorful Shading Accent 2" w:semiHidden="0" w:uiPriority="71" w:unhideWhenUsed="0"/>
-    <w:lsdException w:name="Colorful List Accent 2" w:semiHidden="0" w:uiPriority="72" w:unhideWhenUsed="0"/>
-    <w:lsdException w:name="Colorful Grid Accent 2" w:semiHidden="0" w:uiPriority="73" w:unhideWhenUsed="0"/>
-    <w:lsdException w:name="Light Shading Accent 3" w:semiHidden="0" w:uiPriority="60" w:unhideWhenUsed="0"/>
-    <w:lsdException w:name="Light List Accent 3" w:semiHidden="0" w:uiPriority="61" w:unhideWhenUsed="0"/>
-    <w:lsdException w:name="Light Grid Accent 3" w:semiHidden="0" w:uiPriority="62" w:unhideWhenUsed="0"/>
-    <w:lsdException w:name="Medium Shading 1 Accent 3" w:semiHidden="0" w:uiPriority="63" w:unhideWhenUsed="0"/>
-    <w:lsdException w:name="Medium Shading 2 Accent 3" w:semiHidden="0" w:uiPriority="64" w:unhideWhenUsed="0"/>
-    <w:lsdException w:name="Medium List 1 Accent 3" w:semiHidden="0" w:uiPriority="65" w:unhideWhenUsed="0"/>
-    <w:lsdException w:name="Medium List 2 Accent 3" w:semiHidden="0" w:uiPriority="66" w:unhideWhenUsed="0"/>
-    <w:lsdException w:name="Medium Grid 1 Accent 3" w:semiHidden="0" w:uiPriority="67" w:unhideWhenUsed="0"/>
-    <w:lsdException w:name="Medium Grid 2 Accent 3" w:semiHidden="0" w:uiPriority="68" w:unhideWhenUsed="0"/>
-    <w:lsdException w:name="Medium Grid 3 Accent 3" w:semiHidden="0" w:uiPriority="69" w:unhideWhenUsed="0"/>
-    <w:lsdException w:name="Dark List Accent 3" w:semiHidden="0" w:uiPriority="70" w:unhideWhenUsed="0"/>
-    <w:lsdException w:name="Colorful Shading Accent 3" w:semiHidden="0" w:uiPriority="71" w:unhideWhenUsed="0"/>
-    <w:lsdException w:name="Colorful List Accent 3" w:semiHidden="0" w:uiPriority="72" w:unhideWhenUsed="0"/>
-    <w:lsdException w:name="Colorful Grid Accent 3" w:semiHidden="0" w:uiPriority="73" w:unhideWhenUsed="0"/>
-    <w:lsdException w:name="Light Shading Accent 4" w:semiHidden="0" w:uiPriority="60" w:unhideWhenUsed="0"/>
-    <w:lsdException w:name="Light List Accent 4" w:semiHidden="0" w:uiPriority="61" w:unhideWhenUsed="0"/>
-    <w:lsdException w:name="Light Grid Accent 4" w:semiHidden="0" w:uiPriority="62" w:unhideWhenUsed="0"/>
-    <w:lsdException w:name="Medium Shading 1 Accent 4" w:semiHidden="0" w:uiPriority="63" w:unhideWhenUsed="0"/>
-    <w:lsdException w:name="Medium Shading 2 Accent 4" w:semiHidden="0" w:uiPriority="64" w:unhideWhenUsed="0"/>
-    <w:lsdException w:name="Medium List 1 Accent 4" w:semiHidden="0" w:uiPriority="65" w:unhideWhenUsed="0"/>
-    <w:lsdException w:name="Medium List 2 Accent 4" w:semiHidden="0" w:uiPriority="66" w:unhideWhenUsed="0"/>
-    <w:lsdException w:name="Medium Grid 1 Accent 4" w:semiHidden="0" w:uiPriority="67" w:unhideWhenUsed="0"/>
-    <w:lsdException w:name="Medium Grid 2 Accent 4" w:semiHidden="0" w:uiPriority="68" w:unhideWhenUsed="0"/>
-    <w:lsdException w:name="Medium Grid 3 Accent 4" w:semiHidden="0" w:uiPriority="69" w:unhideWhenUsed="0"/>
-    <w:lsdException w:name="Dark List Accent 4" w:semiHidden="0" w:uiPriority="70" w:unhideWhenUsed="0"/>
-    <w:lsdException w:name="Colorful Shading Accent 4" w:semiHidden="0" w:uiPriority="71" w:unhideWhenUsed="0"/>
-    <w:lsdException w:name="Colorful List Accent 4" w:semiHidden="0" w:uiPriority="72" w:unhideWhenUsed="0"/>
-    <w:lsdException w:name="Colorful Grid Accent 4" w:semiHidden="0" w:uiPriority="73" w:unhideWhenUsed="0"/>
-    <w:lsdException w:name="Light Shading Accent 5" w:semiHidden="0" w:uiPriority="60" w:unhideWhenUsed="0"/>
-    <w:lsdException w:name="Light List Accent 5" w:semiHidden="0" w:uiPriority="61" w:unhideWhenUsed="0"/>
-    <w:lsdException w:name="Light Grid Accent 5" w:semiHidden="0" w:uiPriority="62" w:unhideWhenUsed="0"/>
-    <w:lsdException w:name="Medium Shading 1 Accent 5" w:semiHidden="0" w:uiPriority="63" w:unhideWhenUsed="0"/>
-    <w:lsdException w:name="Medium Shading 2 Accent 5" w:semiHidden="0" w:uiPriority="64" w:unhideWhenUsed="0"/>
-    <w:lsdException w:name="Medium List 1 Accent 5" w:semiHidden="0" w:uiPriority="65" w:unhideWhenUsed="0"/>
-    <w:lsdException w:name="Medium List 2 Accent 5" w:semiHidden="0" w:uiPriority="66" w:unhideWhenUsed="0"/>
-    <w:lsdException w:name="Medium Grid 1 Accent 5" w:semiHidden="0" w:uiPriority="67" w:unhideWhenUsed="0"/>
-    <w:lsdException w:name="Medium Grid 2 Accent 5" w:semiHidden="0" w:uiPriority="68" w:unhideWhenUsed="0"/>
-    <w:lsdException w:name="Medium Grid 3 Accent 5" w:semiHidden="0" w:uiPriority="69" w:unhideWhenUsed="0"/>
-    <w:lsdException w:name="Dark List Accent 5" w:semiHidden="0" w:uiPriority="70" w:unhideWhenUsed="0"/>
-    <w:lsdException w:name="Colorful Shading Accent 5" w:semiHidden="0" w:uiPriority="71" w:unhideWhenUsed="0"/>
-    <w:lsdException w:name="Colorful List Accent 5" w:semiHidden="0" w:uiPriority="72" w:unhideWhenUsed="0"/>
-    <w:lsdException w:name="Colorful Grid Accent 5" w:semiHidden="0" w:uiPriority="73" w:unhideWhenUsed="0"/>
-    <w:lsdException w:name="Light Shading Accent 6" w:semiHidden="0" w:uiPriority="60" w:unhideWhenUsed="0"/>
-    <w:lsdException w:name="Light List Accent 6" w:semiHidden="0" w:uiPriority="61" w:unhideWhenUsed="0"/>
-    <w:lsdException w:name="Light Grid Accent 6" w:semiHidden="0" w:uiPriority="62" w:unhideWhenUsed="0"/>
-    <w:lsdException w:name="Medium Shading 1 Accent 6" w:semiHidden="0" w:uiPriority="63" w:unhideWhenUsed="0"/>
-    <w:lsdException w:name="Medium Shading 2 Accent 6" w:semiHidden="0" w:uiPriority="64" w:unhideWhenUsed="0"/>
-    <w:lsdException w:name="Medium List 1 Accent 6" w:semiHidden="0" w:uiPriority="65" w:unhideWhenUsed="0"/>
-    <w:lsdException w:name="Medium List 2 Accent 6" w:semiHidden="0" w:uiPriority="66" w:unhideWhenUsed="0"/>
-    <w:lsdException w:name="Medium Grid 1 Accent 6" w:semiHidden="0" w:uiPriority="67" w:unhideWhenUsed="0"/>
-    <w:lsdException w:name="Medium Grid 2 Accent 6" w:semiHidden="0" w:uiPriority="68" w:unhideWhenUsed="0"/>
-    <w:lsdException w:name="Medium Grid 3 Accent 6" w:semiHidden="0" w:uiPriority="69" w:unhideWhenUsed="0"/>
-    <w:lsdException w:name="Dark List Accent 6" w:semiHidden="0" w:uiPriority="70" w:unhideWhenUsed="0"/>
-    <w:lsdException w:name="Colorful Shading Accent 6" w:semiHidden="0" w:uiPriority="71" w:unhideWhenUsed="0"/>
-    <w:lsdException w:name="Colorful List Accent 6" w:semiHidden="0" w:uiPriority="72" w:unhideWhenUsed="0"/>
-    <w:lsdException w:name="Colorful Grid Accent 6" w:semiHidden="0" w:uiPriority="73" w:unhideWhenUsed="0"/>
-    <w:lsdException w:name="Subtle Emphasis" w:semiHidden="0" w:uiPriority="19" w:unhideWhenUsed="0" w:qFormat="1"/>
-    <w:lsdException w:name="Intense Emphasis" w:semiHidden="0" w:uiPriority="21" w:unhideWhenUsed="0" w:qFormat="1"/>
-    <w:lsdException w:name="Subtle Reference" w:semiHidden="0" w:uiPriority="31" w:unhideWhenUsed="0" w:qFormat="1"/>
-    <w:lsdException w:name="Intense Reference" w:semiHidden="0" w:uiPriority="32" w:unhideWhenUsed="0" w:qFormat="1"/>
-    <w:lsdException w:name="Book Title" w:semiHidden="0" w:uiPriority="33" w:unhideWhenUsed="0" w:qFormat="1"/>
-    <w:lsdException w:name="Bibliography" w:uiPriority="37"/>
-    <w:lsdException w:name="TOC Heading" w:uiPriority="39" w:qFormat="1"/>
+  <w:latentStyles w:defLockedState="0" w:defUIPriority="99" w:defSemiHidden="0" w:defUnhideWhenUsed="0" w:defQFormat="0" w:count="376">
+    <w:lsdException w:name="Normal" w:uiPriority="0" w:qFormat="1"/>
+    <w:lsdException w:name="heading 1" w:uiPriority="9" w:qFormat="1"/>
+    <w:lsdException w:name="heading 2" w:semiHidden="1" w:uiPriority="9" w:unhideWhenUsed="1" w:qFormat="1"/>
+    <w:lsdException w:name="heading 3" w:semiHidden="1" w:uiPriority="9" w:unhideWhenUsed="1" w:qFormat="1"/>
+    <w:lsdException w:name="heading 4" w:semiHidden="1" w:uiPriority="9" w:unhideWhenUsed="1" w:qFormat="1"/>
+    <w:lsdException w:name="heading 5" w:semiHidden="1" w:uiPriority="9" w:unhideWhenUsed="1" w:qFormat="1"/>
+    <w:lsdException w:name="heading 6" w:semiHidden="1" w:uiPriority="9" w:unhideWhenUsed="1" w:qFormat="1"/>
+    <w:lsdException w:name="heading 7" w:semiHidden="1" w:uiPriority="9" w:unhideWhenUsed="1" w:qFormat="1"/>
+    <w:lsdException w:name="heading 8" w:semiHidden="1" w:uiPriority="9" w:unhideWhenUsed="1" w:qFormat="1"/>
+    <w:lsdException w:name="heading 9" w:semiHidden="1" w:uiPriority="9" w:unhideWhenUsed="1" w:qFormat="1"/>
+    <w:lsdException w:name="index 1" w:semiHidden="1" w:unhideWhenUsed="1"/>
+    <w:lsdException w:name="index 2" w:semiHidden="1" w:unhideWhenUsed="1"/>
+    <w:lsdException w:name="index 3" w:semiHidden="1" w:unhideWhenUsed="1"/>
+    <w:lsdException w:name="index 4" w:semiHidden="1" w:unhideWhenUsed="1"/>
+    <w:lsdException w:name="index 5" w:semiHidden="1" w:unhideWhenUsed="1"/>
+    <w:lsdException w:name="index 6" w:semiHidden="1" w:unhideWhenUsed="1"/>
+    <w:lsdException w:name="index 7" w:semiHidden="1" w:unhideWhenUsed="1"/>
+    <w:lsdException w:name="index 8" w:semiHidden="1" w:unhideWhenUsed="1"/>
+    <w:lsdException w:name="index 9" w:semiHidden="1" w:unhideWhenUsed="1"/>
+    <w:lsdException w:name="toc 1" w:semiHidden="1" w:uiPriority="39" w:unhideWhenUsed="1"/>
+    <w:lsdException w:name="toc 2" w:semiHidden="1" w:uiPriority="39" w:unhideWhenUsed="1"/>
+    <w:lsdException w:name="toc 3" w:semiHidden="1" w:uiPriority="39" w:unhideWhenUsed="1"/>
+    <w:lsdException w:name="toc 4" w:semiHidden="1" w:uiPriority="39" w:unhideWhenUsed="1"/>
+    <w:lsdException w:name="toc 5" w:semiHidden="1" w:uiPriority="39" w:unhideWhenUsed="1"/>
+    <w:lsdException w:name="toc 6" w:semiHidden="1" w:uiPriority="39" w:unhideWhenUsed="1"/>
+    <w:lsdException w:name="toc 7" w:semiHidden="1" w:uiPriority="39" w:unhideWhenUsed="1"/>
+    <w:lsdException w:name="toc 8" w:semiHidden="1" w:uiPriority="39" w:unhideWhenUsed="1"/>
+    <w:lsdException w:name="toc 9" w:semiHidden="1" w:uiPriority="39" w:unhideWhenUsed="1"/>
+    <w:lsdException w:name="Normal Indent" w:semiHidden="1" w:unhideWhenUsed="1"/>
+    <w:lsdException w:name="footnote text" w:semiHidden="1" w:unhideWhenUsed="1"/>
+    <w:lsdException w:name="annotation text" w:semiHidden="1" w:unhideWhenUsed="1"/>
+    <w:lsdException w:name="header" w:semiHidden="1" w:unhideWhenUsed="1"/>
+    <w:lsdException w:name="footer" w:semiHidden="1" w:unhideWhenUsed="1"/>
+    <w:lsdException w:name="index heading" w:semiHidden="1" w:unhideWhenUsed="1"/>
+    <w:lsdException w:name="caption" w:semiHidden="1" w:uiPriority="35" w:unhideWhenUsed="1" w:qFormat="1"/>
+    <w:lsdException w:name="table of figures" w:semiHidden="1" w:unhideWhenUsed="1"/>
+    <w:lsdException w:name="envelope address" w:semiHidden="1" w:unhideWhenUsed="1"/>
+    <w:lsdException w:name="envelope return" w:semiHidden="1" w:unhideWhenUsed="1"/>
+    <w:lsdException w:name="footnote reference" w:semiHidden="1" w:unhideWhenUsed="1"/>
+    <w:lsdException w:name="annotation reference" w:semiHidden="1" w:unhideWhenUsed="1"/>
+    <w:lsdException w:name="line number" w:semiHidden="1" w:unhideWhenUsed="1"/>
+    <w:lsdException w:name="page number" w:semiHidden="1" w:unhideWhenUsed="1"/>
+    <w:lsdException w:name="endnote reference" w:semiHidden="1" w:unhideWhenUsed="1"/>
+    <w:lsdException w:name="endnote text" w:semiHidden="1" w:unhideWhenUsed="1"/>
+    <w:lsdException w:name="table of authorities" w:semiHidden="1" w:unhideWhenUsed="1"/>
+    <w:lsdException w:name="macro" w:semiHidden="1" w:unhideWhenUsed="1"/>
+    <w:lsdException w:name="toa heading" w:semiHidden="1" w:unhideWhenUsed="1"/>
+    <w:lsdException w:name="List" w:semiHidden="1" w:unhideWhenUsed="1"/>
+    <w:lsdException w:name="List Bullet" w:semiHidden="1" w:unhideWhenUsed="1"/>
+    <w:lsdException w:name="List Number" w:semiHidden="1" w:unhideWhenUsed="1"/>
+    <w:lsdException w:name="List 2" w:semiHidden="1" w:unhideWhenUsed="1"/>
+    <w:lsdException w:name="List 3" w:semiHidden="1" w:unhideWhenUsed="1"/>
+    <w:lsdException w:name="List 4" w:semiHidden="1" w:unhideWhenUsed="1"/>
+    <w:lsdException w:name="List 5" w:semiHidden="1" w:unhideWhenUsed="1"/>
+    <w:lsdException w:name="List Bullet 2" w:semiHidden="1" w:unhideWhenUsed="1"/>
+    <w:lsdException w:name="List Bullet 3" w:semiHidden="1" w:unhideWhenUsed="1"/>
+    <w:lsdException w:name="List Bullet 4" w:semiHidden="1" w:unhideWhenUsed="1"/>
+    <w:lsdException w:name="List Bullet 5" w:semiHidden="1" w:unhideWhenUsed="1"/>
+    <w:lsdException w:name="List Number 2" w:semiHidden="1" w:unhideWhenUsed="1"/>
+    <w:lsdException w:name="List Number 3" w:semiHidden="1" w:unhideWhenUsed="1"/>
+    <w:lsdException w:name="List Number 4" w:semiHidden="1" w:unhideWhenUsed="1"/>
+    <w:lsdException w:name="List Number 5" w:semiHidden="1" w:unhideWhenUsed="1"/>
+    <w:lsdException w:name="Title" w:uiPriority="10" w:qFormat="1"/>
+    <w:lsdException w:name="Closing" w:semiHidden="1" w:unhideWhenUsed="1"/>
+    <w:lsdException w:name="Signature" w:semiHidden="1" w:unhideWhenUsed="1"/>
+    <w:lsdException w:name="Default Paragraph Font" w:semiHidden="1" w:uiPriority="1" w:unhideWhenUsed="1"/>
+    <w:lsdException w:name="Body Text" w:semiHidden="1" w:unhideWhenUsed="1"/>
+    <w:lsdException w:name="Body Text Indent" w:semiHidden="1" w:unhideWhenUsed="1"/>
+    <w:lsdException w:name="List Continue" w:semiHidden="1" w:unhideWhenUsed="1"/>
+    <w:lsdException w:name="List Continue 2" w:semiHidden="1" w:unhideWhenUsed="1"/>
+    <w:lsdException w:name="List Continue 3" w:semiHidden="1" w:unhideWhenUsed="1"/>
+    <w:lsdException w:name="List Continue 4" w:semiHidden="1" w:unhideWhenUsed="1"/>
+    <w:lsdException w:name="List Continue 5" w:semiHidden="1" w:unhideWhenUsed="1"/>
+    <w:lsdException w:name="Message Header" w:semiHidden="1" w:unhideWhenUsed="1"/>
+    <w:lsdException w:name="Subtitle" w:uiPriority="11" w:qFormat="1"/>
+    <w:lsdException w:name="Salutation" w:semiHidden="1" w:unhideWhenUsed="1"/>
+    <w:lsdException w:name="Date" w:semiHidden="1" w:unhideWhenUsed="1"/>
+    <w:lsdException w:name="Body Text First Indent" w:semiHidden="1" w:unhideWhenUsed="1"/>
+    <w:lsdException w:name="Body Text First Indent 2" w:semiHidden="1" w:unhideWhenUsed="1"/>
+    <w:lsdException w:name="Note Heading" w:semiHidden="1" w:unhideWhenUsed="1"/>
+    <w:lsdException w:name="Body Text 2" w:semiHidden="1" w:unhideWhenUsed="1"/>
+    <w:lsdException w:name="Body Text 3" w:semiHidden="1" w:unhideWhenUsed="1"/>
+    <w:lsdException w:name="Body Text Indent 2" w:semiHidden="1" w:unhideWhenUsed="1"/>
+    <w:lsdException w:name="Body Text Indent 3" w:semiHidden="1" w:unhideWhenUsed="1"/>
+    <w:lsdException w:name="Block Text" w:semiHidden="1" w:unhideWhenUsed="1"/>
+    <w:lsdException w:name="Hyperlink" w:semiHidden="1" w:unhideWhenUsed="1"/>
+    <w:lsdException w:name="FollowedHyperlink" w:semiHidden="1" w:unhideWhenUsed="1"/>
+    <w:lsdException w:name="Strong" w:uiPriority="22" w:qFormat="1"/>
+    <w:lsdException w:name="Emphasis" w:uiPriority="20" w:qFormat="1"/>
+    <w:lsdException w:name="Document Map" w:semiHidden="1" w:unhideWhenUsed="1"/>
+    <w:lsdException w:name="Plain Text" w:semiHidden="1" w:unhideWhenUsed="1"/>
+    <w:lsdException w:name="E-mail Signature" w:semiHidden="1" w:unhideWhenUsed="1"/>
+    <w:lsdException w:name="HTML Top of Form" w:semiHidden="1" w:unhideWhenUsed="1"/>
+    <w:lsdException w:name="HTML Bottom of Form" w:semiHidden="1" w:unhideWhenUsed="1"/>
+    <w:lsdException w:name="Normal (Web)" w:semiHidden="1" w:unhideWhenUsed="1"/>
+    <w:lsdException w:name="HTML Acronym" w:semiHidden="1" w:unhideWhenUsed="1"/>
+    <w:lsdException w:name="HTML Address" w:semiHidden="1" w:unhideWhenUsed="1"/>
+    <w:lsdException w:name="HTML Cite" w:semiHidden="1" w:unhideWhenUsed="1"/>
+    <w:lsdException w:name="HTML Code" w:semiHidden="1" w:unhideWhenUsed="1"/>
+    <w:lsdException w:name="HTML Definition" w:semiHidden="1" w:unhideWhenUsed="1"/>
+    <w:lsdException w:name="HTML Keyboard" w:semiHidden="1" w:unhideWhenUsed="1"/>
+    <w:lsdException w:name="HTML Preformatted" w:semiHidden="1" w:unhideWhenUsed="1"/>
+    <w:lsdException w:name="HTML Sample" w:semiHidden="1" w:unhideWhenUsed="1"/>
+    <w:lsdException w:name="HTML Typewriter" w:semiHidden="1" w:unhideWhenUsed="1"/>
+    <w:lsdException w:name="HTML Variable" w:semiHidden="1" w:unhideWhenUsed="1"/>
+    <w:lsdException w:name="Normal Table" w:semiHidden="1" w:unhideWhenUsed="1"/>
+    <w:lsdException w:name="annotation subject" w:semiHidden="1" w:unhideWhenUsed="1"/>
+    <w:lsdException w:name="No List" w:semiHidden="1" w:unhideWhenUsed="1"/>
+    <w:lsdException w:name="Outline List 1" w:semiHidden="1" w:unhideWhenUsed="1"/>
+    <w:lsdException w:name="Outline List 2" w:semiHidden="1" w:unhideWhenUsed="1"/>
+    <w:lsdException w:name="Outline List 3" w:semiHidden="1" w:unhideWhenUsed="1"/>
+    <w:lsdException w:name="Table Simple 1" w:semiHidden="1" w:unhideWhenUsed="1"/>
+    <w:lsdException w:name="Table Simple 2" w:semiHidden="1" w:unhideWhenUsed="1"/>
+    <w:lsdException w:name="Table Simple 3" w:semiHidden="1" w:unhideWhenUsed="1"/>
+    <w:lsdException w:name="Table Classic 1" w:semiHidden="1" w:unhideWhenUsed="1"/>
+    <w:lsdException w:name="Table Classic 2" w:semiHidden="1" w:unhideWhenUsed="1"/>
+    <w:lsdException w:name="Table Classic 3" w:semiHidden="1" w:unhideWhenUsed="1"/>
+    <w:lsdException w:name="Table Classic 4" w:semiHidden="1" w:unhideWhenUsed="1"/>
+    <w:lsdException w:name="Table Colorful 1" w:semiHidden="1" w:unhideWhenUsed="1"/>
+    <w:lsdException w:name="Table Colorful 2" w:semiHidden="1" w:unhideWhenUsed="1"/>
+    <w:lsdException w:name="Table Colorful 3" w:semiHidden="1" w:unhideWhenUsed="1"/>
+    <w:lsdException w:name="Table Columns 1" w:semiHidden="1" w:unhideWhenUsed="1"/>
+    <w:lsdException w:name="Table Columns 2" w:semiHidden="1" w:unhideWhenUsed="1"/>
+    <w:lsdException w:name="Table Columns 3" w:semiHidden="1" w:unhideWhenUsed="1"/>
+    <w:lsdException w:name="Table Columns 4" w:semiHidden="1" w:unhideWhenUsed="1"/>
+    <w:lsdException w:name="Table Columns 5" w:semiHidden="1" w:unhideWhenUsed="1"/>
+    <w:lsdException w:name="Table Grid 1" w:semiHidden="1" w:unhideWhenUsed="1"/>
+    <w:lsdException w:name="Table Grid 2" w:semiHidden="1" w:unhideWhenUsed="1"/>
+    <w:lsdException w:name="Table Grid 3" w:semiHidden="1" w:unhideWhenUsed="1"/>
+    <w:lsdException w:name="Table Grid 4" w:semiHidden="1" w:unhideWhenUsed="1"/>
+    <w:lsdException w:name="Table Grid 5" w:semiHidden="1" w:unhideWhenUsed="1"/>
+    <w:lsdException w:name="Table Grid 6" w:semiHidden="1" w:unhideWhenUsed="1"/>
+    <w:lsdException w:name="Table Grid 7" w:semiHidden="1" w:unhideWhenUsed="1"/>
+    <w:lsdException w:name="Table Grid 8" w:semiHidden="1" w:unhideWhenUsed="1"/>
+    <w:lsdException w:name="Table List 1" w:semiHidden="1" w:unhideWhenUsed="1"/>
+    <w:lsdException w:name="Table List 2" w:semiHidden="1" w:unhideWhenUsed="1"/>
+    <w:lsdException w:name="Table List 3" w:semiHidden="1" w:unhideWhenUsed="1"/>
+    <w:lsdException w:name="Table List 4" w:semiHidden="1" w:unhideWhenUsed="1"/>
+    <w:lsdException w:name="Table List 5" w:semiHidden="1" w:unhideWhenUsed="1"/>
+    <w:lsdException w:name="Table List 6" w:semiHidden="1" w:unhideWhenUsed="1"/>
+    <w:lsdException w:name="Table List 7" w:semiHidden="1" w:unhideWhenUsed="1"/>
+    <w:lsdException w:name="Table List 8" w:semiHidden="1" w:unhideWhenUsed="1"/>
+    <w:lsdException w:name="Table 3D effects 1" w:semiHidden="1" w:unhideWhenUsed="1"/>
+    <w:lsdException w:name="Table 3D effects 2" w:semiHidden="1" w:unhideWhenUsed="1"/>
+    <w:lsdException w:name="Table 3D effects 3" w:semiHidden="1" w:unhideWhenUsed="1"/>
+    <w:lsdException w:name="Table Contemporary" w:semiHidden="1" w:unhideWhenUsed="1"/>
+    <w:lsdException w:name="Table Elegant" w:semiHidden="1" w:unhideWhenUsed="1"/>
+    <w:lsdException w:name="Table Professional" w:semiHidden="1" w:unhideWhenUsed="1"/>
+    <w:lsdException w:name="Table Subtle 1" w:semiHidden="1" w:unhideWhenUsed="1"/>
+    <w:lsdException w:name="Table Subtle 2" w:semiHidden="1" w:unhideWhenUsed="1"/>
+    <w:lsdException w:name="Table Web 1" w:semiHidden="1" w:unhideWhenUsed="1"/>
+    <w:lsdException w:name="Table Web 2" w:semiHidden="1" w:unhideWhenUsed="1"/>
+    <w:lsdException w:name="Table Web 3" w:semiHidden="1" w:unhideWhenUsed="1"/>
+    <w:lsdException w:name="Balloon Text" w:semiHidden="1" w:unhideWhenUsed="1"/>
+    <w:lsdException w:name="Table Grid" w:semiHidden="1" w:uiPriority="59" w:unhideWhenUsed="1"/>
+    <w:lsdException w:name="Table Theme" w:semiHidden="1" w:unhideWhenUsed="1"/>
+    <w:lsdException w:name="Placeholder Text" w:semiHidden="1"/>
+    <w:lsdException w:name="No Spacing" w:uiPriority="1" w:qFormat="1"/>
+    <w:lsdException w:name="Light Shading" w:uiPriority="60"/>
+    <w:lsdException w:name="Light List" w:uiPriority="61"/>
+    <w:lsdException w:name="Light Grid" w:uiPriority="62"/>
+    <w:lsdException w:name="Medium Shading 1" w:uiPriority="63"/>
+    <w:lsdException w:name="Medium Shading 2" w:uiPriority="64"/>
+    <w:lsdException w:name="Medium List 1" w:uiPriority="65"/>
+    <w:lsdException w:name="Medium List 2" w:uiPriority="66"/>
+    <w:lsdException w:name="Medium Grid 1" w:uiPriority="67"/>
+    <w:lsdException w:name="Medium Grid 2" w:uiPriority="68"/>
+    <w:lsdException w:name="Medium Grid 3" w:uiPriority="69"/>
+    <w:lsdException w:name="Dark List" w:uiPriority="70"/>
+    <w:lsdException w:name="Colorful Shading" w:uiPriority="71"/>
+    <w:lsdException w:name="Colorful List" w:uiPriority="72"/>
+    <w:lsdException w:name="Colorful Grid" w:uiPriority="73"/>
+    <w:lsdException w:name="Light Shading Accent 1" w:uiPriority="60"/>
+    <w:lsdException w:name="Light List Accent 1" w:uiPriority="61"/>
+    <w:lsdException w:name="Light Grid Accent 1" w:uiPriority="62"/>
+    <w:lsdException w:name="Medium Shading 1 Accent 1" w:uiPriority="63"/>
+    <w:lsdException w:name="Medium Shading 2 Accent 1" w:uiPriority="64"/>
+    <w:lsdException w:name="Medium List 1 Accent 1" w:uiPriority="65"/>
+    <w:lsdException w:name="Revision" w:semiHidden="1"/>
+    <w:lsdException w:name="List Paragraph" w:uiPriority="34" w:qFormat="1"/>
+    <w:lsdException w:name="Quote" w:uiPriority="29" w:qFormat="1"/>
+    <w:lsdException w:name="Intense Quote" w:uiPriority="30" w:qFormat="1"/>
+    <w:lsdException w:name="Medium List 2 Accent 1" w:uiPriority="66"/>
+    <w:lsdException w:name="Medium Grid 1 Accent 1" w:uiPriority="67"/>
+    <w:lsdException w:name="Medium Grid 2 Accent 1" w:uiPriority="68"/>
+    <w:lsdException w:name="Medium Grid 3 Accent 1" w:uiPriority="69"/>
+    <w:lsdException w:name="Dark List Accent 1" w:uiPriority="70"/>
+    <w:lsdException w:name="Colorful Shading Accent 1" w:uiPriority="71"/>
+    <w:lsdException w:name="Colorful List Accent 1" w:uiPriority="72"/>
+    <w:lsdException w:name="Colorful Grid Accent 1" w:uiPriority="73"/>
+    <w:lsdException w:name="Light Shading Accent 2" w:uiPriority="60"/>
+    <w:lsdException w:name="Light List Accent 2" w:uiPriority="61"/>
+    <w:lsdException w:name="Light Grid Accent 2" w:uiPriority="62"/>
+    <w:lsdException w:name="Medium Shading 1 Accent 2" w:uiPriority="63"/>
+    <w:lsdException w:name="Medium Shading 2 Accent 2" w:uiPriority="64"/>
+    <w:lsdException w:name="Medium List 1 Accent 2" w:uiPriority="65"/>
+    <w:lsdException w:name="Medium List 2 Accent 2" w:uiPriority="66"/>
+    <w:lsdException w:name="Medium Grid 1 Accent 2" w:uiPriority="67"/>
+    <w:lsdException w:name="Medium Grid 2 Accent 2" w:uiPriority="68"/>
+    <w:lsdException w:name="Medium Grid 3 Accent 2" w:uiPriority="69"/>
+    <w:lsdException w:name="Dark List Accent 2" w:uiPriority="70"/>
+    <w:lsdException w:name="Colorful Shading Accent 2" w:uiPriority="71"/>
+    <w:lsdException w:name="Colorful List Accent 2" w:uiPriority="72"/>
+    <w:lsdException w:name="Colorful Grid Accent 2" w:uiPriority="73"/>
+    <w:lsdException w:name="Light Shading Accent 3" w:uiPriority="60"/>
+    <w:lsdException w:name="Light List Accent 3" w:uiPriority="61"/>
+    <w:lsdException w:name="Light Grid Accent 3" w:uiPriority="62"/>
+    <w:lsdException w:name="Medium Shading 1 Accent 3" w:uiPriority="63"/>
+    <w:lsdException w:name="Medium Shading 2 Accent 3" w:uiPriority="64"/>
+    <w:lsdException w:name="Medium List 1 Accent 3" w:uiPriority="65"/>
+    <w:lsdException w:name="Medium List 2 Accent 3" w:uiPriority="66"/>
+    <w:lsdException w:name="Medium Grid 1 Accent 3" w:uiPriority="67"/>
+    <w:lsdException w:name="Medium Grid 2 Accent 3" w:uiPriority="68"/>
+    <w:lsdException w:name="Medium Grid 3 Accent 3" w:uiPriority="69"/>
+    <w:lsdException w:name="Dark List Accent 3" w:uiPriority="70"/>
+    <w:lsdException w:name="Colorful Shading Accent 3" w:uiPriority="71"/>
+    <w:lsdException w:name="Colorful List Accent 3" w:uiPriority="72"/>
+    <w:lsdException w:name="Colorful Grid Accent 3" w:uiPriority="73"/>
+    <w:lsdException w:name="Light Shading Accent 4" w:uiPriority="60"/>
+    <w:lsdException w:name="Light List Accent 4" w:uiPriority="61"/>
+    <w:lsdException w:name="Light Grid Accent 4" w:uiPriority="62"/>
+    <w:lsdException w:name="Medium Shading 1 Accent 4" w:uiPriority="63"/>
+    <w:lsdException w:name="Medium Shading 2 Accent 4" w:uiPriority="64"/>
+    <w:lsdException w:name="Medium List 1 Accent 4" w:uiPriority="65"/>
+    <w:lsdException w:name="Medium List 2 Accent 4" w:uiPriority="66"/>
+    <w:lsdException w:name="Medium Grid 1 Accent 4" w:uiPriority="67"/>
+    <w:lsdException w:name="Medium Grid 2 Accent 4" w:uiPriority="68"/>
+    <w:lsdException w:name="Medium Grid 3 Accent 4" w:uiPriority="69"/>
+    <w:lsdException w:name="Dark List Accent 4" w:uiPriority="70"/>
+    <w:lsdException w:name="Colorful Shading Accent 4" w:uiPriority="71"/>
+    <w:lsdException w:name="Colorful List Accent 4" w:uiPriority="72"/>
+    <w:lsdException w:name="Colorful Grid Accent 4" w:uiPriority="73"/>
+    <w:lsdException w:name="Light Shading Accent 5" w:uiPriority="60"/>
+    <w:lsdException w:name="Light List Accent 5" w:uiPriority="61"/>
+    <w:lsdException w:name="Light Grid Accent 5" w:uiPriority="62"/>
+    <w:lsdException w:name="Medium Shading 1 Accent 5" w:uiPriority="63"/>
+    <w:lsdException w:name="Medium Shading 2 Accent 5" w:uiPriority="64"/>
+    <w:lsdException w:name="Medium List 1 Accent 5" w:uiPriority="65"/>
+    <w:lsdException w:name="Medium List 2 Accent 5" w:uiPriority="66"/>
+    <w:lsdException w:name="Medium Grid 1 Accent 5" w:uiPriority="67"/>
+    <w:lsdException w:name="Medium Grid 2 Accent 5" w:uiPriority="68"/>
+    <w:lsdException w:name="Medium Grid 3 Accent 5" w:uiPriority="69"/>
+    <w:lsdException w:name="Dark List Accent 5" w:uiPriority="70"/>
+    <w:lsdException w:name="Colorful Shading Accent 5" w:uiPriority="71"/>
+    <w:lsdException w:name="Colorful List Accent 5" w:uiPriority="72"/>
+    <w:lsdException w:name="Colorful Grid Accent 5" w:uiPriority="73"/>
+    <w:lsdException w:name="Light Shading Accent 6" w:uiPriority="60"/>
+    <w:lsdException w:name="Light List Accent 6" w:uiPriority="61"/>
+    <w:lsdException w:name="Light Grid Accent 6" w:uiPriority="62"/>
+    <w:lsdException w:name="Medium Shading 1 Accent 6" w:uiPriority="63"/>
+    <w:lsdException w:name="Medium Shading 2 Accent 6" w:uiPriority="64"/>
+    <w:lsdException w:name="Medium List 1 Accent 6" w:uiPriority="65"/>
+    <w:lsdException w:name="Medium List 2 Accent 6" w:uiPriority="66"/>
+    <w:lsdException w:name="Medium Grid 1 Accent 6" w:uiPriority="67"/>
+    <w:lsdException w:name="Medium Grid 2 Accent 6" w:uiPriority="68"/>
+    <w:lsdException w:name="Medium Grid 3 Accent 6" w:uiPriority="69"/>
+    <w:lsdException w:name="Dark List Accent 6" w:uiPriority="70"/>
+    <w:lsdException w:name="Colorful Shading Accent 6" w:uiPriority="71"/>
+    <w:lsdException w:name="Colorful List Accent 6" w:uiPriority="72"/>
+    <w:lsdException w:name="Colorful Grid Accent 6" w:uiPriority="73"/>
+    <w:lsdException w:name="Subtle Emphasis" w:uiPriority="19" w:qFormat="1"/>
+    <w:lsdException w:name="Intense Emphasis" w:uiPriority="21" w:qFormat="1"/>
+    <w:lsdException w:name="Subtle Reference" w:uiPriority="31" w:qFormat="1"/>
+    <w:lsdException w:name="Intense Reference" w:uiPriority="32" w:qFormat="1"/>
+    <w:lsdException w:name="Book Title" w:uiPriority="33" w:qFormat="1"/>
+    <w:lsdException w:name="Bibliography" w:semiHidden="1" w:uiPriority="37" w:unhideWhenUsed="1"/>
+    <w:lsdException w:name="TOC Heading" w:semiHidden="1" w:uiPriority="39" w:unhideWhenUsed="1" w:qFormat="1"/>
+    <w:lsdException w:name="Plain Table 1" w:uiPriority="41"/>
+    <w:lsdException w:name="Plain Table 2" w:uiPriority="42"/>
+    <w:lsdException w:name="Plain Table 3" w:uiPriority="43"/>
+    <w:lsdException w:name="Plain Table 4" w:uiPriority="44"/>
+    <w:lsdException w:name="Plain Table 5" w:uiPriority="45"/>
+    <w:lsdException w:name="Grid Table Light" w:uiPriority="40"/>
+    <w:lsdException w:name="Grid Table 1 Light" w:uiPriority="46"/>
+    <w:lsdException w:name="Grid Table 2" w:uiPriority="47"/>
+    <w:lsdException w:name="Grid Table 3" w:uiPriority="48"/>
+    <w:lsdException w:name="Grid Table 4" w:uiPriority="49"/>
+    <w:lsdException w:name="Grid Table 5 Dark" w:uiPriority="50"/>
+    <w:lsdException w:name="Grid Table 6 Colorful" w:uiPriority="51"/>
+    <w:lsdException w:name="Grid Table 7 Colorful" w:uiPriority="52"/>
+    <w:lsdException w:name="Grid Table 1 Light Accent 1" w:uiPriority="46"/>
+    <w:lsdException w:name="Grid Table 2 Accent 1" w:uiPriority="47"/>
+    <w:lsdException w:name="Grid Table 3 Accent 1" w:uiPriority="48"/>
+    <w:lsdException w:name="Grid Table 4 Accent 1" w:uiPriority="49"/>
+    <w:lsdException w:name="Grid Table 5 Dark Accent 1" w:uiPriority="50"/>
+    <w:lsdException w:name="Grid Table 6 Colorful Accent 1" w:uiPriority="51"/>
+    <w:lsdException w:name="Grid Table 7 Colorful Accent 1" w:uiPriority="52"/>
+    <w:lsdException w:name="Grid Table 1 Light Accent 2" w:uiPriority="46"/>
+    <w:lsdException w:name="Grid Table 2 Accent 2" w:uiPriority="47"/>
+    <w:lsdException w:name="Grid Table 3 Accent 2" w:uiPriority="48"/>
+    <w:lsdException w:name="Grid Table 4 Accent 2" w:uiPriority="49"/>
+    <w:lsdException w:name="Grid Table 5 Dark Accent 2" w:uiPriority="50"/>
+    <w:lsdException w:name="Grid Table 6 Colorful Accent 2" w:uiPriority="51"/>
+    <w:lsdException w:name="Grid Table 7 Colorful Accent 2" w:uiPriority="52"/>
+    <w:lsdException w:name="Grid Table 1 Light Accent 3" w:uiPriority="46"/>
+    <w:lsdException w:name="Grid Table 2 Accent 3" w:uiPriority="47"/>
+    <w:lsdException w:name="Grid Table 3 Accent 3" w:uiPriority="48"/>
+    <w:lsdException w:name="Grid Table 4 Accent 3" w:uiPriority="49"/>
+    <w:lsdException w:name="Grid Table 5 Dark Accent 3" w:uiPriority="50"/>
+    <w:lsdException w:name="Grid Table 6 Colorful Accent 3" w:uiPriority="51"/>
+    <w:lsdException w:name="Grid Table 7 Colorful Accent 3" w:uiPriority="52"/>
+    <w:lsdException w:name="Grid Table 1 Light Accent 4" w:uiPriority="46"/>
+    <w:lsdException w:name="Grid Table 2 Accent 4" w:uiPriority="47"/>
+    <w:lsdException w:name="Grid Table 3 Accent 4" w:uiPriority="48"/>
+    <w:lsdException w:name="Grid Table 4 Accent 4" w:uiPriority="49"/>
+    <w:lsdException w:name="Grid Table 5 Dark Accent 4" w:uiPriority="50"/>
+    <w:lsdException w:name="Grid Table 6 Colorful Accent 4" w:uiPriority="51"/>
+    <w:lsdException w:name="Grid Table 7 Colorful Accent 4" w:uiPriority="52"/>
+    <w:lsdException w:name="Grid Table 1 Light Accent 5" w:uiPriority="46"/>
+    <w:lsdException w:name="Grid Table 2 Accent 5" w:uiPriority="47"/>
+    <w:lsdException w:name="Grid Table 3 Accent 5" w:uiPriority="48"/>
+    <w:lsdException w:name="Grid Table 4 Accent 5" w:uiPriority="49"/>
+    <w:lsdException w:name="Grid Table 5 Dark Accent 5" w:uiPriority="50"/>
+    <w:lsdException w:name="Grid Table 6 Colorful Accent 5" w:uiPriority="51"/>
+    <w:lsdException w:name="Grid Table 7 Colorful Accent 5" w:uiPriority="52"/>
+    <w:lsdException w:name="Grid Table 1 Light Accent 6" w:uiPriority="46"/>
+    <w:lsdException w:name="Grid Table 2 Accent 6" w:uiPriority="47"/>
+    <w:lsdException w:name="Grid Table 3 Accent 6" w:uiPriority="48"/>
+    <w:lsdException w:name="Grid Table 4 Accent 6" w:uiPriority="49"/>
+    <w:lsdException w:name="Grid Table 5 Dark Accent 6" w:uiPriority="50"/>
+    <w:lsdException w:name="Grid Table 6 Colorful Accent 6" w:uiPriority="51"/>
+    <w:lsdException w:name="Grid Table 7 Colorful Accent 6" w:uiPriority="52"/>
+    <w:lsdException w:name="List Table 1 Light" w:uiPriority="46"/>
+    <w:lsdException w:name="List Table 2" w:uiPriority="47"/>
+    <w:lsdException w:name="List Table 3" w:uiPriority="48"/>
+    <w:lsdException w:name="List Table 4" w:uiPriority="49"/>
+    <w:lsdException w:name="List Table 5 Dark" w:uiPriority="50"/>
+    <w:lsdException w:name="List Table 6 Colorful" w:uiPriority="51"/>
+    <w:lsdException w:name="List Table 7 Colorful" w:uiPriority="52"/>
+    <w:lsdException w:name="List Table 1 Light Accent 1" w:uiPriority="46"/>
+    <w:lsdException w:name="List Table 2 Accent 1" w:uiPriority="47"/>
+    <w:lsdException w:name="List Table 3 Accent 1" w:uiPriority="48"/>
+    <w:lsdException w:name="List Table 4 Accent 1" w:uiPriority="49"/>
+    <w:lsdException w:name="List Table 5 Dark Accent 1" w:uiPriority="50"/>
+    <w:lsdException w:name="List Table 6 Colorful Accent 1" w:uiPriority="51"/>
+    <w:lsdException w:name="List Table 7 Colorful Accent 1" w:uiPriority="52"/>
+    <w:lsdException w:name="List Table 1 Light Accent 2" w:uiPriority="46"/>
+    <w:lsdException w:name="List Table 2 Accent 2" w:uiPriority="47"/>
+    <w:lsdException w:name="List Table 3 Accent 2" w:uiPriority="48"/>
+    <w:lsdException w:name="List Table 4 Accent 2" w:uiPriority="49"/>
+    <w:lsdException w:name="List Table 5 Dark Accent 2" w:uiPriority="50"/>
+    <w:lsdException w:name="List Table 6 Colorful Accent 2" w:uiPriority="51"/>
+    <w:lsdException w:name="List Table 7 Colorful Accent 2" w:uiPriority="52"/>
+    <w:lsdException w:name="List Table 1 Light Accent 3" w:uiPriority="46"/>
+    <w:lsdException w:name="List Table 2 Accent 3" w:uiPriority="47"/>
+    <w:lsdException w:name="List Table 3 Accent 3" w:uiPriority="48"/>
+    <w:lsdException w:name="List Table 4 Accent 3" w:uiPriority="49"/>
+    <w:lsdException w:name="List Table 5 Dark Accent 3" w:uiPriority="50"/>
+    <w:lsdException w:name="List Table 6 Colorful Accent 3" w:uiPriority="51"/>
+    <w:lsdException w:name="List Table 7 Colorful Accent 3" w:uiPriority="52"/>
+    <w:lsdException w:name="List Table 1 Light Accent 4" w:uiPriority="46"/>
+    <w:lsdException w:name="List Table 2 Accent 4" w:uiPriority="47"/>
+    <w:lsdException w:name="List Table 3 Accent 4" w:uiPriority="48"/>
+    <w:lsdException w:name="List Table 4 Accent 4" w:uiPriority="49"/>
+    <w:lsdException w:name="List Table 5 Dark Accent 4" w:uiPriority="50"/>
+    <w:lsdException w:name="List Table 6 Colorful Accent 4" w:uiPriority="51"/>
+    <w:lsdException w:name="List Table 7 Colorful Accent 4" w:uiPriority="52"/>
+    <w:lsdException w:name="List Table 1 Light Accent 5" w:uiPriority="46"/>
+    <w:lsdException w:name="List Table 2 Accent 5" w:uiPriority="47"/>
+    <w:lsdException w:name="List Table 3 Accent 5" w:uiPriority="48"/>
+    <w:lsdException w:name="List Table 4 Accent 5" w:uiPriority="49"/>
+    <w:lsdException w:name="List Table 5 Dark Accent 5" w:uiPriority="50"/>
+    <w:lsdException w:name="List Table 6 Colorful Accent 5" w:uiPriority="51"/>
+    <w:lsdException w:name="List Table 7 Colorful Accent 5" w:uiPriority="52"/>
+    <w:lsdException w:name="List Table 1 Light Accent 6" w:uiPriority="46"/>
+    <w:lsdException w:name="List Table 2 Accent 6" w:uiPriority="47"/>
+    <w:lsdException w:name="List Table 3 Accent 6" w:uiPriority="48"/>
+    <w:lsdException w:name="List Table 4 Accent 6" w:uiPriority="49"/>
+    <w:lsdException w:name="List Table 5 Dark Accent 6" w:uiPriority="50"/>
+    <w:lsdException w:name="List Table 6 Colorful Accent 6" w:uiPriority="51"/>
+    <w:lsdException w:name="List Table 7 Colorful Accent 6" w:uiPriority="52"/>
+    <w:lsdException w:name="Mention" w:semiHidden="1" w:unhideWhenUsed="1"/>
+    <w:lsdException w:name="Smart Hyperlink" w:semiHidden="1" w:unhideWhenUsed="1"/>
+    <w:lsdException w:name="Hashtag" w:semiHidden="1" w:unhideWhenUsed="1"/>
+    <w:lsdException w:name="Unresolved Mention" w:semiHidden="1" w:unhideWhenUsed="1"/>
+    <w:lsdException w:name="Smart Link" w:semiHidden="1" w:unhideWhenUsed="1"/>
   </w:latentStyles>
   <w:style w:type="paragraph" w:default="1" w:styleId="Normal">
     <w:name w:val="Normal"/>
@@ -237,6 +513,7 @@
   <w:style w:type="character" w:default="1" w:styleId="Fontepargpadro">
     <w:name w:val="Default Paragraph Font"/>
     <w:uiPriority w:val="1"/>
+    <w:semiHidden/>
     <w:unhideWhenUsed/>
   </w:style>
   <w:style w:type="table" w:default="1" w:styleId="Tabelanormal">
@@ -244,7 +521,6 @@
     <w:uiPriority w:val="99"/>
     <w:semiHidden/>
     <w:unhideWhenUsed/>
-    <w:qFormat/>
     <w:tblPr>
       <w:tblInd w:w="0" w:type="dxa"/>
       <w:tblCellMar>

</xml_diff>

<commit_message>
Ciclo de vida do depósito de dados ordem de serviço[altrado]
</commit_message>
<xml_diff>
--- a/21- Análise do Ciclo de Vida.docx
+++ b/21- Análise do Ciclo de Vida.docx
@@ -15,18 +15,18 @@
           <w:noProof/>
         </w:rPr>
         <w:drawing>
-          <wp:anchor distT="0" distB="0" distL="114300" distR="114300" simplePos="0" relativeHeight="251658752" behindDoc="1" locked="0" layoutInCell="1" allowOverlap="1" wp14:anchorId="0E72CC4F" wp14:editId="315CB499">
+          <wp:anchor distT="0" distB="0" distL="114300" distR="114300" simplePos="0" relativeHeight="251658752" behindDoc="1" locked="0" layoutInCell="1" allowOverlap="1" wp14:anchorId="0BD66891" wp14:editId="3B360939">
             <wp:simplePos x="0" y="0"/>
             <wp:positionH relativeFrom="column">
-              <wp:posOffset>-556260</wp:posOffset>
+              <wp:posOffset>-812716</wp:posOffset>
             </wp:positionH>
             <wp:positionV relativeFrom="paragraph">
-              <wp:posOffset>396240</wp:posOffset>
+              <wp:posOffset>247518</wp:posOffset>
             </wp:positionV>
-            <wp:extent cx="6504005" cy="4320350"/>
+            <wp:extent cx="7133186" cy="4641012"/>
             <wp:effectExtent l="0" t="0" r="0" b="0"/>
             <wp:wrapNone/>
-            <wp:docPr id="2" name="Imagem 2"/>
+            <wp:docPr id="1" name="Imagem 1"/>
             <wp:cNvGraphicFramePr>
               <a:graphicFrameLocks xmlns:a="http://schemas.openxmlformats.org/drawingml/2006/main" noChangeAspect="1"/>
             </wp:cNvGraphicFramePr>
@@ -40,7 +40,7 @@
                     </pic:cNvPicPr>
                   </pic:nvPicPr>
                   <pic:blipFill>
-                    <a:blip r:embed="rId4">
+                    <a:blip r:embed="rId4" cstate="print">
                       <a:extLst>
                         <a:ext uri="{28A0092B-C50C-407E-A947-70E740481C1C}">
                           <a14:useLocalDpi xmlns:a14="http://schemas.microsoft.com/office/drawing/2010/main" val="0"/>
@@ -55,7 +55,7 @@
                   <pic:spPr bwMode="auto">
                     <a:xfrm>
                       <a:off x="0" y="0"/>
-                      <a:ext cx="6504005" cy="4320350"/>
+                      <a:ext cx="7160753" cy="4658948"/>
                     </a:xfrm>
                     <a:prstGeom prst="rect">
                       <a:avLst/>

</xml_diff>

<commit_message>
Ciclos de vida corrigido
</commit_message>
<xml_diff>
--- a/21- Análise do Ciclo de Vida.docx
+++ b/21- Análise do Ciclo de Vida.docx
@@ -7,26 +7,30 @@
         <w:jc w:val="center"/>
         <w:rPr>
           <w:rFonts w:ascii="Times New Roman" w:hAnsi="Times New Roman" w:cs="Times New Roman"/>
+          <w:b/>
+          <w:bCs/>
           <w:sz w:val="32"/>
         </w:rPr>
       </w:pPr>
       <w:r>
         <w:rPr>
+          <w:rFonts w:ascii="Times New Roman" w:hAnsi="Times New Roman" w:cs="Times New Roman"/>
           <w:noProof/>
+          <w:sz w:val="32"/>
         </w:rPr>
         <w:drawing>
-          <wp:anchor distT="0" distB="0" distL="114300" distR="114300" simplePos="0" relativeHeight="251658752" behindDoc="1" locked="0" layoutInCell="1" allowOverlap="1" wp14:anchorId="0BD66891" wp14:editId="3B360939">
+          <wp:anchor distT="0" distB="0" distL="114300" distR="114300" simplePos="0" relativeHeight="251659776" behindDoc="1" locked="0" layoutInCell="1" allowOverlap="1" wp14:anchorId="15695301" wp14:editId="2FF0583A">
             <wp:simplePos x="0" y="0"/>
             <wp:positionH relativeFrom="column">
-              <wp:posOffset>-812716</wp:posOffset>
+              <wp:posOffset>-908685</wp:posOffset>
             </wp:positionH>
             <wp:positionV relativeFrom="paragraph">
-              <wp:posOffset>247518</wp:posOffset>
+              <wp:posOffset>338455</wp:posOffset>
             </wp:positionV>
-            <wp:extent cx="7133186" cy="4641012"/>
+            <wp:extent cx="7218680" cy="5734050"/>
             <wp:effectExtent l="0" t="0" r="0" b="0"/>
             <wp:wrapNone/>
-            <wp:docPr id="1" name="Imagem 1"/>
+            <wp:docPr id="5" name="Imagem 5"/>
             <wp:cNvGraphicFramePr>
               <a:graphicFrameLocks xmlns:a="http://schemas.openxmlformats.org/drawingml/2006/main" noChangeAspect="1"/>
             </wp:cNvGraphicFramePr>
@@ -34,36 +38,29 @@
               <a:graphicData uri="http://schemas.openxmlformats.org/drawingml/2006/picture">
                 <pic:pic xmlns:pic="http://schemas.openxmlformats.org/drawingml/2006/picture">
                   <pic:nvPicPr>
-                    <pic:cNvPr id="0" name="Picture 1"/>
-                    <pic:cNvPicPr>
-                      <a:picLocks noChangeAspect="1" noChangeArrowheads="1"/>
-                    </pic:cNvPicPr>
+                    <pic:cNvPr id="5" name="Imagem 5"/>
+                    <pic:cNvPicPr/>
                   </pic:nvPicPr>
                   <pic:blipFill>
-                    <a:blip r:embed="rId4" cstate="print">
+                    <a:blip r:embed="rId4">
                       <a:extLst>
                         <a:ext uri="{28A0092B-C50C-407E-A947-70E740481C1C}">
                           <a14:useLocalDpi xmlns:a14="http://schemas.microsoft.com/office/drawing/2010/main" val="0"/>
                         </a:ext>
                       </a:extLst>
                     </a:blip>
-                    <a:srcRect/>
                     <a:stretch>
                       <a:fillRect/>
                     </a:stretch>
                   </pic:blipFill>
-                  <pic:spPr bwMode="auto">
+                  <pic:spPr>
                     <a:xfrm>
                       <a:off x="0" y="0"/>
-                      <a:ext cx="7160753" cy="4658948"/>
+                      <a:ext cx="7219236" cy="5734492"/>
                     </a:xfrm>
                     <a:prstGeom prst="rect">
                       <a:avLst/>
                     </a:prstGeom>
-                    <a:noFill/>
-                    <a:ln>
-                      <a:noFill/>
-                    </a:ln>
                   </pic:spPr>
                 </pic:pic>
               </a:graphicData>
@@ -104,6 +101,15 @@
         </w:rPr>
         <w:t>Ordem de serviço</w:t>
       </w:r>
+    </w:p>
+    <w:p>
+      <w:pPr>
+        <w:jc w:val="center"/>
+        <w:rPr>
+          <w:rFonts w:ascii="Times New Roman" w:hAnsi="Times New Roman" w:cs="Times New Roman"/>
+          <w:sz w:val="32"/>
+        </w:rPr>
+      </w:pPr>
     </w:p>
     <w:p/>
     <w:p/>
@@ -133,15 +139,15 @@
         </w:rPr>
         <w:lastRenderedPageBreak/>
         <w:drawing>
-          <wp:anchor distT="0" distB="0" distL="114300" distR="114300" simplePos="0" relativeHeight="251660800" behindDoc="1" locked="0" layoutInCell="1" allowOverlap="1" wp14:anchorId="4D4847E1" wp14:editId="7EA18F27">
+          <wp:anchor distT="0" distB="0" distL="114300" distR="114300" simplePos="0" relativeHeight="251657728" behindDoc="1" locked="0" layoutInCell="1" allowOverlap="1" wp14:anchorId="4EC62744" wp14:editId="0690FC6D">
             <wp:simplePos x="0" y="0"/>
             <wp:positionH relativeFrom="column">
-              <wp:posOffset>-451485</wp:posOffset>
+              <wp:posOffset>-937260</wp:posOffset>
             </wp:positionH>
             <wp:positionV relativeFrom="paragraph">
-              <wp:posOffset>443230</wp:posOffset>
+              <wp:posOffset>300355</wp:posOffset>
             </wp:positionV>
-            <wp:extent cx="6308481" cy="3905250"/>
+            <wp:extent cx="7298690" cy="4933950"/>
             <wp:effectExtent l="0" t="0" r="0" b="0"/>
             <wp:wrapNone/>
             <wp:docPr id="4" name="Imagem 4"/>
@@ -152,10 +158,8 @@
               <a:graphicData uri="http://schemas.openxmlformats.org/drawingml/2006/picture">
                 <pic:pic xmlns:pic="http://schemas.openxmlformats.org/drawingml/2006/picture">
                   <pic:nvPicPr>
-                    <pic:cNvPr id="0" name="Picture 2"/>
-                    <pic:cNvPicPr>
-                      <a:picLocks noChangeAspect="1" noChangeArrowheads="1"/>
-                    </pic:cNvPicPr>
+                    <pic:cNvPr id="4" name="Imagem 4"/>
+                    <pic:cNvPicPr/>
                   </pic:nvPicPr>
                   <pic:blipFill>
                     <a:blip r:embed="rId5">
@@ -165,23 +169,18 @@
                         </a:ext>
                       </a:extLst>
                     </a:blip>
-                    <a:srcRect/>
                     <a:stretch>
                       <a:fillRect/>
                     </a:stretch>
                   </pic:blipFill>
-                  <pic:spPr bwMode="auto">
+                  <pic:spPr>
                     <a:xfrm>
                       <a:off x="0" y="0"/>
-                      <a:ext cx="6308481" cy="3905250"/>
+                      <a:ext cx="7307746" cy="4940072"/>
                     </a:xfrm>
                     <a:prstGeom prst="rect">
                       <a:avLst/>
                     </a:prstGeom>
-                    <a:noFill/>
-                    <a:ln>
-                      <a:noFill/>
-                    </a:ln>
                   </pic:spPr>
                 </pic:pic>
               </a:graphicData>
@@ -221,6 +220,15 @@
           <w:sz w:val="32"/>
         </w:rPr>
         <w:t>Pedido</w:t>
+      </w:r>
+      <w:r>
+        <w:rPr>
+          <w:rFonts w:ascii="Times New Roman" w:hAnsi="Times New Roman" w:cs="Times New Roman"/>
+          <w:b/>
+          <w:bCs/>
+          <w:sz w:val="32"/>
+        </w:rPr>
+        <w:t xml:space="preserve"> de produto pronto </w:t>
       </w:r>
     </w:p>
     <w:p>

</xml_diff>

<commit_message>
Adicionado novo ciclo de vida do depósito de dados encomenda
</commit_message>
<xml_diff>
--- a/21- Análise do Ciclo de Vida.docx
+++ b/21- Análise do Ciclo de Vida.docx
@@ -235,6 +235,241 @@
       <w:pPr>
         <w:ind w:firstLine="708"/>
       </w:pPr>
+    </w:p>
+    <w:p/>
+    <w:p/>
+    <w:p/>
+    <w:p/>
+    <w:p/>
+    <w:p/>
+    <w:p/>
+    <w:p/>
+    <w:p/>
+    <w:p/>
+    <w:p/>
+    <w:p/>
+    <w:p/>
+    <w:p/>
+    <w:p/>
+    <w:p>
+      <w:pPr>
+        <w:tabs>
+          <w:tab w:val="left" w:pos="4875"/>
+        </w:tabs>
+        <w:rPr>
+          <w:rFonts w:ascii="Times New Roman" w:hAnsi="Times New Roman" w:cs="Times New Roman"/>
+          <w:b/>
+          <w:bCs/>
+          <w:sz w:val="32"/>
+        </w:rPr>
+      </w:pPr>
+    </w:p>
+    <w:p>
+      <w:pPr>
+        <w:tabs>
+          <w:tab w:val="left" w:pos="4875"/>
+        </w:tabs>
+        <w:rPr>
+          <w:rFonts w:ascii="Times New Roman" w:hAnsi="Times New Roman" w:cs="Times New Roman"/>
+          <w:b/>
+          <w:bCs/>
+          <w:sz w:val="32"/>
+        </w:rPr>
+      </w:pPr>
+    </w:p>
+    <w:p>
+      <w:pPr>
+        <w:tabs>
+          <w:tab w:val="left" w:pos="4875"/>
+        </w:tabs>
+        <w:rPr>
+          <w:rFonts w:ascii="Times New Roman" w:hAnsi="Times New Roman" w:cs="Times New Roman"/>
+          <w:b/>
+          <w:bCs/>
+          <w:sz w:val="32"/>
+        </w:rPr>
+      </w:pPr>
+    </w:p>
+    <w:p>
+      <w:pPr>
+        <w:tabs>
+          <w:tab w:val="left" w:pos="4875"/>
+        </w:tabs>
+        <w:rPr>
+          <w:rFonts w:ascii="Times New Roman" w:hAnsi="Times New Roman" w:cs="Times New Roman"/>
+          <w:b/>
+          <w:bCs/>
+          <w:sz w:val="32"/>
+        </w:rPr>
+      </w:pPr>
+    </w:p>
+    <w:p>
+      <w:pPr>
+        <w:tabs>
+          <w:tab w:val="left" w:pos="4875"/>
+        </w:tabs>
+        <w:rPr>
+          <w:rFonts w:ascii="Times New Roman" w:hAnsi="Times New Roman" w:cs="Times New Roman"/>
+          <w:b/>
+          <w:bCs/>
+          <w:sz w:val="32"/>
+        </w:rPr>
+      </w:pPr>
+    </w:p>
+    <w:p>
+      <w:pPr>
+        <w:tabs>
+          <w:tab w:val="left" w:pos="4875"/>
+        </w:tabs>
+        <w:rPr>
+          <w:rFonts w:ascii="Times New Roman" w:hAnsi="Times New Roman" w:cs="Times New Roman"/>
+          <w:b/>
+          <w:bCs/>
+          <w:sz w:val="32"/>
+        </w:rPr>
+      </w:pPr>
+    </w:p>
+    <w:p>
+      <w:pPr>
+        <w:tabs>
+          <w:tab w:val="left" w:pos="4875"/>
+        </w:tabs>
+        <w:rPr>
+          <w:rFonts w:ascii="Times New Roman" w:hAnsi="Times New Roman" w:cs="Times New Roman"/>
+          <w:b/>
+          <w:bCs/>
+          <w:sz w:val="32"/>
+        </w:rPr>
+      </w:pPr>
+    </w:p>
+    <w:p>
+      <w:pPr>
+        <w:tabs>
+          <w:tab w:val="left" w:pos="4875"/>
+        </w:tabs>
+        <w:rPr>
+          <w:rFonts w:ascii="Times New Roman" w:hAnsi="Times New Roman" w:cs="Times New Roman"/>
+          <w:b/>
+          <w:bCs/>
+          <w:sz w:val="32"/>
+        </w:rPr>
+      </w:pPr>
+    </w:p>
+    <w:p>
+      <w:pPr>
+        <w:tabs>
+          <w:tab w:val="left" w:pos="4875"/>
+        </w:tabs>
+        <w:jc w:val="center"/>
+      </w:pPr>
+      <w:r>
+        <w:rPr>
+          <w:rFonts w:ascii="Times New Roman" w:hAnsi="Times New Roman" w:cs="Times New Roman"/>
+          <w:b/>
+          <w:bCs/>
+          <w:noProof/>
+          <w:sz w:val="32"/>
+        </w:rPr>
+        <w:lastRenderedPageBreak/>
+        <w:drawing>
+          <wp:anchor distT="0" distB="0" distL="114300" distR="114300" simplePos="0" relativeHeight="251660800" behindDoc="1" locked="0" layoutInCell="1" allowOverlap="1" wp14:anchorId="1A336534" wp14:editId="7449D8BB">
+            <wp:simplePos x="0" y="0"/>
+            <wp:positionH relativeFrom="column">
+              <wp:posOffset>-184785</wp:posOffset>
+            </wp:positionH>
+            <wp:positionV relativeFrom="paragraph">
+              <wp:posOffset>338455</wp:posOffset>
+            </wp:positionV>
+            <wp:extent cx="6038850" cy="4590378"/>
+            <wp:effectExtent l="0" t="0" r="0" b="0"/>
+            <wp:wrapNone/>
+            <wp:docPr id="1" name="Imagem 1"/>
+            <wp:cNvGraphicFramePr>
+              <a:graphicFrameLocks xmlns:a="http://schemas.openxmlformats.org/drawingml/2006/main" noChangeAspect="1"/>
+            </wp:cNvGraphicFramePr>
+            <a:graphic xmlns:a="http://schemas.openxmlformats.org/drawingml/2006/main">
+              <a:graphicData uri="http://schemas.openxmlformats.org/drawingml/2006/picture">
+                <pic:pic xmlns:pic="http://schemas.openxmlformats.org/drawingml/2006/picture">
+                  <pic:nvPicPr>
+                    <pic:cNvPr id="0" name="Picture 1"/>
+                    <pic:cNvPicPr>
+                      <a:picLocks noChangeAspect="1" noChangeArrowheads="1"/>
+                    </pic:cNvPicPr>
+                  </pic:nvPicPr>
+                  <pic:blipFill>
+                    <a:blip r:embed="rId6">
+                      <a:extLst>
+                        <a:ext uri="{28A0092B-C50C-407E-A947-70E740481C1C}">
+                          <a14:useLocalDpi xmlns:a14="http://schemas.microsoft.com/office/drawing/2010/main" val="0"/>
+                        </a:ext>
+                      </a:extLst>
+                    </a:blip>
+                    <a:srcRect/>
+                    <a:stretch>
+                      <a:fillRect/>
+                    </a:stretch>
+                  </pic:blipFill>
+                  <pic:spPr bwMode="auto">
+                    <a:xfrm>
+                      <a:off x="0" y="0"/>
+                      <a:ext cx="6053469" cy="4601490"/>
+                    </a:xfrm>
+                    <a:prstGeom prst="rect">
+                      <a:avLst/>
+                    </a:prstGeom>
+                    <a:noFill/>
+                    <a:ln>
+                      <a:noFill/>
+                    </a:ln>
+                  </pic:spPr>
+                </pic:pic>
+              </a:graphicData>
+            </a:graphic>
+            <wp14:sizeRelH relativeFrom="margin">
+              <wp14:pctWidth>0</wp14:pctWidth>
+            </wp14:sizeRelH>
+            <wp14:sizeRelV relativeFrom="margin">
+              <wp14:pctHeight>0</wp14:pctHeight>
+            </wp14:sizeRelV>
+          </wp:anchor>
+        </w:drawing>
+      </w:r>
+      <w:r>
+        <w:rPr>
+          <w:rFonts w:ascii="Times New Roman" w:hAnsi="Times New Roman" w:cs="Times New Roman"/>
+          <w:b/>
+          <w:bCs/>
+          <w:sz w:val="32"/>
+        </w:rPr>
+        <w:t>Análise do Ciclo de</w:t>
+      </w:r>
+      <w:r>
+        <w:rPr>
+          <w:rFonts w:ascii="Times New Roman" w:hAnsi="Times New Roman" w:cs="Times New Roman"/>
+          <w:b/>
+          <w:bCs/>
+          <w:sz w:val="32"/>
+        </w:rPr>
+        <w:t xml:space="preserve"> </w:t>
+      </w:r>
+      <w:r>
+        <w:rPr>
+          <w:rFonts w:ascii="Times New Roman" w:hAnsi="Times New Roman" w:cs="Times New Roman"/>
+          <w:b/>
+          <w:bCs/>
+          <w:sz w:val="32"/>
+        </w:rPr>
+        <w:t>vida</w:t>
+      </w:r>
+      <w:r>
+        <w:rPr>
+          <w:rFonts w:ascii="Times New Roman" w:hAnsi="Times New Roman" w:cs="Times New Roman"/>
+          <w:b/>
+          <w:bCs/>
+          <w:sz w:val="32"/>
+        </w:rPr>
+        <w:t>: Encomenda</w:t>
+      </w:r>
     </w:p>
     <w:sectPr>
       <w:pgSz w:w="11906" w:h="16838"/>

</xml_diff>

<commit_message>
corrigido para avaliação final
</commit_message>
<xml_diff>
--- a/21- Análise do Ciclo de Vida.docx
+++ b/21- Análise do Ciclo de Vida.docx
@@ -45,40 +45,23 @@
         <w:jc w:val="center"/>
         <w:rPr>
           <w:rFonts w:ascii="Times New Roman" w:hAnsi="Times New Roman" w:cs="Times New Roman"/>
-          <w:sz w:val="32"/>
-        </w:rPr>
-      </w:pPr>
-    </w:p>
-    <w:p/>
-    <w:p>
-      <w:r>
-        <w:rPr>
+          <w:b/>
+          <w:bCs/>
+          <w:sz w:val="32"/>
+        </w:rPr>
+      </w:pPr>
+      <w:r>
+        <w:rPr>
+          <w:rFonts w:ascii="Times New Roman" w:hAnsi="Times New Roman" w:cs="Times New Roman"/>
+          <w:b/>
+          <w:bCs/>
           <w:noProof/>
-        </w:rPr>
-        <w:pict w14:anchorId="0AF5BDC5">
-          <v:rect id="_x0000_s1026" style="position:absolute;margin-left:-19.9pt;margin-top:24.2pt;width:440.15pt;height:350.6pt;z-index:-251654656;mso-position-horizontal-relative:text;mso-position-vertical-relative:text"/>
-        </w:pict>
-      </w:r>
-    </w:p>
-    <w:p>
-      <w:r>
-        <w:rPr>
-          <w:rFonts w:ascii="Times New Roman" w:hAnsi="Times New Roman" w:cs="Times New Roman"/>
-          <w:noProof/>
           <w:sz w:val="32"/>
         </w:rPr>
         <w:drawing>
-          <wp:anchor distT="0" distB="0" distL="114300" distR="114300" simplePos="0" relativeHeight="251657728" behindDoc="0" locked="0" layoutInCell="1" allowOverlap="1" wp14:anchorId="794D9E53" wp14:editId="07E0550D">
-            <wp:simplePos x="0" y="0"/>
-            <wp:positionH relativeFrom="column">
-              <wp:posOffset>-181748</wp:posOffset>
-            </wp:positionH>
-            <wp:positionV relativeFrom="paragraph">
-              <wp:posOffset>55328</wp:posOffset>
-            </wp:positionV>
-            <wp:extent cx="5398770" cy="4285615"/>
+          <wp:inline distT="0" distB="0" distL="0" distR="0" wp14:anchorId="0995CAA3" wp14:editId="63CC0303">
+            <wp:extent cx="6123056" cy="4928260"/>
             <wp:effectExtent l="0" t="0" r="0" b="0"/>
-            <wp:wrapNone/>
             <wp:docPr id="2" name="Imagem 2"/>
             <wp:cNvGraphicFramePr>
               <a:graphicFrameLocks xmlns:a="http://schemas.openxmlformats.org/drawingml/2006/main" noChangeAspect="1"/>
@@ -108,7 +91,7 @@
                   <pic:spPr bwMode="auto">
                     <a:xfrm>
                       <a:off x="0" y="0"/>
-                      <a:ext cx="5398770" cy="4285615"/>
+                      <a:ext cx="6135889" cy="4938589"/>
                     </a:xfrm>
                     <a:prstGeom prst="rect">
                       <a:avLst/>
@@ -121,22 +104,27 @@
                 </pic:pic>
               </a:graphicData>
             </a:graphic>
-          </wp:anchor>
+          </wp:inline>
         </w:drawing>
       </w:r>
     </w:p>
     <w:p/>
+    <w:p/>
+    <w:p/>
+    <w:p/>
+    <w:p/>
+    <w:p/>
+    <w:p/>
+    <w:p/>
+    <w:p/>
+    <w:p/>
+    <w:p/>
     <w:p>
       <w:pPr>
         <w:ind w:firstLine="708"/>
       </w:pPr>
     </w:p>
     <w:p>
-      <w:r>
-        <w:br w:type="page"/>
-      </w:r>
-    </w:p>
-    <w:p>
       <w:pPr>
         <w:jc w:val="center"/>
         <w:rPr>
@@ -146,22 +134,57 @@
       </w:pPr>
       <w:r>
         <w:rPr>
+          <w:rFonts w:ascii="Times New Roman" w:hAnsi="Times New Roman" w:cs="Times New Roman"/>
+          <w:b/>
+          <w:bCs/>
+          <w:sz w:val="32"/>
+        </w:rPr>
+        <w:t>Análise do Ciclo de vida</w:t>
+      </w:r>
+      <w:r>
+        <w:rPr>
+          <w:rFonts w:ascii="Times New Roman" w:hAnsi="Times New Roman" w:cs="Times New Roman"/>
+          <w:b/>
+          <w:bCs/>
+          <w:sz w:val="32"/>
+        </w:rPr>
+        <w:t xml:space="preserve">: </w:t>
+      </w:r>
+      <w:r>
+        <w:rPr>
+          <w:rFonts w:ascii="Times New Roman" w:hAnsi="Times New Roman" w:cs="Times New Roman"/>
+          <w:b/>
+          <w:bCs/>
+          <w:sz w:val="32"/>
+        </w:rPr>
+        <w:t>Pedido</w:t>
+      </w:r>
+      <w:r>
+        <w:rPr>
+          <w:rFonts w:ascii="Times New Roman" w:hAnsi="Times New Roman" w:cs="Times New Roman"/>
+          <w:b/>
+          <w:bCs/>
+          <w:sz w:val="32"/>
+        </w:rPr>
+        <w:t xml:space="preserve"> de produto pronto </w:t>
+      </w:r>
+    </w:p>
+    <w:p>
+      <w:pPr>
+        <w:ind w:firstLine="708"/>
+      </w:pPr>
+    </w:p>
+    <w:p/>
+    <w:p>
+      <w:r>
+        <w:rPr>
           <w:noProof/>
         </w:rPr>
-        <w:lastRenderedPageBreak/>
         <w:drawing>
-          <wp:anchor distT="0" distB="0" distL="114300" distR="114300" simplePos="0" relativeHeight="251657728" behindDoc="1" locked="0" layoutInCell="1" allowOverlap="1" wp14:anchorId="4EC62744" wp14:editId="0690FC6D">
-            <wp:simplePos x="0" y="0"/>
-            <wp:positionH relativeFrom="column">
-              <wp:posOffset>-937260</wp:posOffset>
-            </wp:positionH>
-            <wp:positionV relativeFrom="paragraph">
-              <wp:posOffset>300355</wp:posOffset>
-            </wp:positionV>
-            <wp:extent cx="7298690" cy="4933950"/>
+          <wp:inline distT="0" distB="0" distL="0" distR="0" wp14:anchorId="5AEB58DF" wp14:editId="01DA827A">
+            <wp:extent cx="6334608" cy="4274482"/>
             <wp:effectExtent l="0" t="0" r="0" b="0"/>
-            <wp:wrapNone/>
-            <wp:docPr id="4" name="Imagem 4"/>
+            <wp:docPr id="5" name="Imagem 5"/>
             <wp:cNvGraphicFramePr>
               <a:graphicFrameLocks xmlns:a="http://schemas.openxmlformats.org/drawingml/2006/main" noChangeAspect="1"/>
             </wp:cNvGraphicFramePr>
@@ -169,8 +192,10 @@
               <a:graphicData uri="http://schemas.openxmlformats.org/drawingml/2006/picture">
                 <pic:pic xmlns:pic="http://schemas.openxmlformats.org/drawingml/2006/picture">
                   <pic:nvPicPr>
-                    <pic:cNvPr id="4" name="Imagem 4"/>
-                    <pic:cNvPicPr/>
+                    <pic:cNvPr id="0" name="Picture 2"/>
+                    <pic:cNvPicPr>
+                      <a:picLocks noChangeAspect="1" noChangeArrowheads="1"/>
+                    </pic:cNvPicPr>
                   </pic:nvPicPr>
                   <pic:blipFill>
                     <a:blip r:embed="rId5">
@@ -180,75 +205,31 @@
                         </a:ext>
                       </a:extLst>
                     </a:blip>
+                    <a:srcRect/>
                     <a:stretch>
                       <a:fillRect/>
                     </a:stretch>
                   </pic:blipFill>
-                  <pic:spPr>
+                  <pic:spPr bwMode="auto">
                     <a:xfrm>
                       <a:off x="0" y="0"/>
-                      <a:ext cx="7307746" cy="4940072"/>
+                      <a:ext cx="6367685" cy="4296801"/>
                     </a:xfrm>
                     <a:prstGeom prst="rect">
                       <a:avLst/>
                     </a:prstGeom>
+                    <a:noFill/>
+                    <a:ln>
+                      <a:noFill/>
+                    </a:ln>
                   </pic:spPr>
                 </pic:pic>
               </a:graphicData>
             </a:graphic>
-            <wp14:sizeRelH relativeFrom="margin">
-              <wp14:pctWidth>0</wp14:pctWidth>
-            </wp14:sizeRelH>
-            <wp14:sizeRelV relativeFrom="margin">
-              <wp14:pctHeight>0</wp14:pctHeight>
-            </wp14:sizeRelV>
-          </wp:anchor>
+          </wp:inline>
         </w:drawing>
       </w:r>
-      <w:r>
-        <w:rPr>
-          <w:rFonts w:ascii="Times New Roman" w:hAnsi="Times New Roman" w:cs="Times New Roman"/>
-          <w:b/>
-          <w:bCs/>
-          <w:sz w:val="32"/>
-        </w:rPr>
-        <w:t>Análise do Ciclo de vida</w:t>
-      </w:r>
-      <w:r>
-        <w:rPr>
-          <w:rFonts w:ascii="Times New Roman" w:hAnsi="Times New Roman" w:cs="Times New Roman"/>
-          <w:b/>
-          <w:bCs/>
-          <w:sz w:val="32"/>
-        </w:rPr>
-        <w:t xml:space="preserve">: </w:t>
-      </w:r>
-      <w:r>
-        <w:rPr>
-          <w:rFonts w:ascii="Times New Roman" w:hAnsi="Times New Roman" w:cs="Times New Roman"/>
-          <w:b/>
-          <w:bCs/>
-          <w:sz w:val="32"/>
-        </w:rPr>
-        <w:t>Pedido</w:t>
-      </w:r>
-      <w:r>
-        <w:rPr>
-          <w:rFonts w:ascii="Times New Roman" w:hAnsi="Times New Roman" w:cs="Times New Roman"/>
-          <w:b/>
-          <w:bCs/>
-          <w:sz w:val="32"/>
-        </w:rPr>
-        <w:t xml:space="preserve"> de produto pronto </w:t>
-      </w:r>
-    </w:p>
-    <w:p>
-      <w:pPr>
-        <w:ind w:firstLine="708"/>
-      </w:pPr>
-    </w:p>
-    <w:p/>
-    <w:p/>
+    </w:p>
     <w:p/>
     <w:p/>
     <w:p/>
@@ -381,9 +362,8 @@
           <w:noProof/>
           <w:sz w:val="32"/>
         </w:rPr>
-        <w:lastRenderedPageBreak/>
         <w:drawing>
-          <wp:anchor distT="0" distB="0" distL="114300" distR="114300" simplePos="0" relativeHeight="251660800" behindDoc="1" locked="0" layoutInCell="1" allowOverlap="1" wp14:anchorId="1A336534" wp14:editId="7449D8BB">
+          <wp:anchor distT="0" distB="0" distL="114300" distR="114300" simplePos="0" relativeHeight="251658240" behindDoc="1" locked="0" layoutInCell="1" allowOverlap="1" wp14:anchorId="1A336534" wp14:editId="7449D8BB">
             <wp:simplePos x="0" y="0"/>
             <wp:positionH relativeFrom="column">
               <wp:posOffset>-184785</wp:posOffset>

</xml_diff>